<commit_message>
top 5000 words as vocab
</commit_message>
<xml_diff>
--- a/labs/lab1/report.docx
+++ b/labs/lab1/report.docx
@@ -21,15 +21,7 @@
         <w:t xml:space="preserve">o significant difference </w:t>
       </w:r>
       <w:r>
-        <w:t xml:space="preserve">than others. Difficult to measure iterations as </w:t>
-      </w:r>
-      <w:proofErr w:type="spellStart"/>
-      <w:r>
-        <w:t>time.time_ns</w:t>
-      </w:r>
-      <w:proofErr w:type="spellEnd"/>
-      <w:r>
-        <w:t>() is not accurate</w:t>
+        <w:t>than others. Difficult to measure iterations as time.time_ns() is not accurate</w:t>
       </w:r>
       <w:r>
         <w:t>.</w:t>
@@ -77,15 +69,7 @@
         <w:jc w:val="left"/>
       </w:pPr>
       <w:r>
-        <w:t>Inference time (</w:t>
-      </w:r>
-      <w:proofErr w:type="spellStart"/>
-      <w:r>
-        <w:t>ms</w:t>
-      </w:r>
-      <w:proofErr w:type="spellEnd"/>
-      <w:r>
-        <w:t>): [0.30280367 0.29592259 0.29816307 0.29357718 0.30024839]</w:t>
+        <w:t>Inference time (ms): [0.30280367 0.29592259 0.29816307 0.29357718 0.30024839]</w:t>
       </w:r>
     </w:p>
     <w:p>
@@ -125,15 +109,7 @@
         <w:jc w:val="left"/>
       </w:pPr>
       <w:r>
-        <w:t>Inference time (</w:t>
-      </w:r>
-      <w:proofErr w:type="spellStart"/>
-      <w:r>
-        <w:t>ms</w:t>
-      </w:r>
-      <w:proofErr w:type="spellEnd"/>
-      <w:r>
-        <w:t>): [0.34394025 0.3621539  0.33378154 0.33759679 0.35382546]</w:t>
+        <w:t>Inference time (ms): [0.34394025 0.3621539  0.33378154 0.33759679 0.35382546]</w:t>
       </w:r>
     </w:p>
     <w:p>
@@ -170,15 +146,94 @@
         <w:jc w:val="left"/>
       </w:pPr>
       <w:r>
-        <w:t>Inference time (</w:t>
-      </w:r>
-      <w:proofErr w:type="spellStart"/>
-      <w:r>
-        <w:t>ms</w:t>
-      </w:r>
-      <w:proofErr w:type="spellEnd"/>
-      <w:r>
-        <w:t>): [0.25778463 0.26768555 0.26778899 0.25114633 0.25300241]</w:t>
+        <w:t>Inference time (ms): [0.25778463 0.26768555 0.26778899 0.25114633 0.25300241]</w:t>
+      </w:r>
+    </w:p>
+    <w:p>
+      <w:pPr>
+        <w:jc w:val="left"/>
+      </w:pPr>
+    </w:p>
+    <w:p>
+      <w:pPr>
+        <w:jc w:val="left"/>
+      </w:pPr>
+      <w:r>
+        <w:t>Wide</w:t>
+      </w:r>
+    </w:p>
+    <w:p>
+      <w:pPr>
+        <w:jc w:val="left"/>
+      </w:pPr>
+      <w:r>
+        <w:t>Training time (seconds): [116.7300660610199, 116.35143113136292, 115.42436933517456, 116.74917149543762, 116.07944297790527]</w:t>
+      </w:r>
+    </w:p>
+    <w:p>
+      <w:pPr>
+        <w:jc w:val="left"/>
+      </w:pPr>
+      <w:r>
+        <w:t>Accuracy: 0.8256880733944955</w:t>
+      </w:r>
+    </w:p>
+    <w:p>
+      <w:pPr>
+        <w:jc w:val="left"/>
+      </w:pPr>
+      <w:r>
+        <w:t>Inference time (ms): [0.68692936 0.70068452 0.66972408 0.69724862 0.69621147]</w:t>
+      </w:r>
+    </w:p>
+    <w:p>
+      <w:pPr>
+        <w:jc w:val="left"/>
+      </w:pPr>
+    </w:p>
+    <w:p>
+      <w:pPr>
+        <w:jc w:val="left"/>
+      </w:pPr>
+      <w:r>
+        <w:t>Smaller input (</w:t>
+      </w:r>
+      <w:r>
+        <w:t>top-5000 common vocab</w:t>
+      </w:r>
+      <w:r>
+        <w:t>)</w:t>
+      </w:r>
+      <w:r>
+        <w:t xml:space="preserve"> </w:t>
+      </w:r>
+    </w:p>
+    <w:p>
+      <w:pPr>
+        <w:jc w:val="left"/>
+      </w:pPr>
+      <w:r>
+        <w:t xml:space="preserve">Training time (seconds): [21.529683589935303, 22.65859055519104, </w:t>
+      </w:r>
+      <w:r>
+        <w:lastRenderedPageBreak/>
+        <w:t>22.14132809638977, 22.82339072227478, 23.089998483657837]</w:t>
+      </w:r>
+    </w:p>
+    <w:p>
+      <w:pPr>
+        <w:jc w:val="left"/>
+      </w:pPr>
+      <w:r>
+        <w:t>Accuracy: 0.8153669724770642</w:t>
+      </w:r>
+    </w:p>
+    <w:p>
+      <w:pPr>
+        <w:jc w:val="left"/>
+      </w:pPr>
+      <w:r>
+        <w:t>Inference time (ms): [0.20641181 0.18807466 0.20986284 0.21330206 0.19609989]</w:t>
       </w:r>
     </w:p>
     <w:p>
@@ -654,6 +709,9 @@
             <w:pPr>
               <w:jc w:val="left"/>
             </w:pPr>
+            <w:r>
+              <w:t>Wide</w:t>
+            </w:r>
           </w:p>
         </w:tc>
         <w:tc>
@@ -664,6 +722,9 @@
             <w:pPr>
               <w:jc w:val="left"/>
             </w:pPr>
+            <w:r>
+              <w:t>2</w:t>
+            </w:r>
           </w:p>
         </w:tc>
         <w:tc>
@@ -674,6 +735,9 @@
             <w:pPr>
               <w:jc w:val="left"/>
             </w:pPr>
+            <w:r>
+              <w:t>512</w:t>
+            </w:r>
           </w:p>
         </w:tc>
         <w:tc>
@@ -684,6 +748,9 @@
             <w:pPr>
               <w:jc w:val="left"/>
             </w:pPr>
+            <w:r>
+              <w:t>14704</w:t>
+            </w:r>
           </w:p>
         </w:tc>
         <w:tc>
@@ -720,6 +787,9 @@
             <w:pPr>
               <w:jc w:val="left"/>
             </w:pPr>
+            <w:r>
+              <w:t>8054785</w:t>
+            </w:r>
           </w:p>
         </w:tc>
         <w:tc>
@@ -730,6 +800,9 @@
             <w:pPr>
               <w:jc w:val="left"/>
             </w:pPr>
+            <w:r>
+              <w:t>16108033</w:t>
+            </w:r>
           </w:p>
         </w:tc>
       </w:tr>
@@ -745,6 +818,9 @@
             <w:pPr>
               <w:jc w:val="left"/>
             </w:pPr>
+            <w:r>
+              <w:t>Smaller input</w:t>
+            </w:r>
           </w:p>
         </w:tc>
         <w:tc>
@@ -755,6 +831,9 @@
             <w:pPr>
               <w:jc w:val="left"/>
             </w:pPr>
+            <w:r>
+              <w:t>2</w:t>
+            </w:r>
           </w:p>
         </w:tc>
         <w:tc>
@@ -765,6 +844,9 @@
             <w:pPr>
               <w:jc w:val="left"/>
             </w:pPr>
+            <w:r>
+              <w:t>512</w:t>
+            </w:r>
           </w:p>
         </w:tc>
         <w:tc>
@@ -775,6 +857,9 @@
             <w:pPr>
               <w:jc w:val="left"/>
             </w:pPr>
+            <w:r>
+              <w:t>5000</w:t>
+            </w:r>
           </w:p>
         </w:tc>
         <w:tc>
@@ -811,6 +896,9 @@
             <w:pPr>
               <w:jc w:val="left"/>
             </w:pPr>
+            <w:r>
+              <w:t>1412097</w:t>
+            </w:r>
           </w:p>
         </w:tc>
         <w:tc>
@@ -821,6 +909,9 @@
             <w:pPr>
               <w:jc w:val="left"/>
             </w:pPr>
+            <w:r>
+              <w:t>2823425</w:t>
+            </w:r>
           </w:p>
         </w:tc>
       </w:tr>

</xml_diff>